<commit_message>
Opdateret bilag med liste, samt samling af hidtil færdige bilag
</commit_message>
<xml_diff>
--- a/Rapport og projektdokumentation/Rapport/19) Bilag.docx
+++ b/Rapport og projektdokumentation/Rapport/19) Bilag.docx
@@ -11,8 +11,492 @@
       </w:r>
     </w:p>
     <w:p>
+      <w:r>
+        <w:t>Bilag forefindes på CD-rom.</w:t>
+      </w:r>
+    </w:p>
+    <w:p>
+      <w:pPr>
+        <w:rPr>
+          <w:i/>
+        </w:rPr>
+      </w:pPr>
+      <w:r>
+        <w:rPr>
+          <w:i/>
+        </w:rPr>
+        <w:t>Bilag 01</w:t>
+      </w:r>
+      <w:r>
+        <w:rPr>
+          <w:i/>
+        </w:rPr>
+        <w:tab/>
+        <w:t>Projektbeskrivelse</w:t>
+      </w:r>
+      <w:r>
+        <w:rPr>
+          <w:i/>
+        </w:rPr>
+        <w:tab/>
+      </w:r>
+      <w:r>
+        <w:rPr>
+          <w:i/>
+        </w:rPr>
+        <w:tab/>
+      </w:r>
+      <w:r>
+        <w:rPr>
+          <w:i/>
+        </w:rPr>
+        <w:tab/>
+      </w:r>
+      <w:r>
+        <w:rPr>
+          <w:i/>
+        </w:rPr>
+        <w:tab/>
+        <w:t>(Dokument)</w:t>
+      </w:r>
+      <w:r>
+        <w:rPr>
+          <w:i/>
+        </w:rPr>
+        <w:br/>
+        <w:t>Bilag</w:t>
+      </w:r>
+      <w:r>
+        <w:rPr>
+          <w:i/>
+        </w:rPr>
+        <w:tab/>
+      </w:r>
+      <w:r>
+        <w:rPr>
+          <w:i/>
+        </w:rPr>
+        <w:t>Lenovo_YOGA_2_Pro-13_Nordic_Unit.pdf</w:t>
+      </w:r>
+      <w:r>
+        <w:rPr>
+          <w:i/>
+        </w:rPr>
+        <w:tab/>
+      </w:r>
+      <w:r>
+        <w:rPr>
+          <w:i/>
+        </w:rPr>
+        <w:tab/>
+      </w:r>
+      <w:r>
+        <w:rPr>
+          <w:i/>
+        </w:rPr>
+        <w:tab/>
+        <w:t>(Dokument)</w:t>
+      </w:r>
+      <w:r>
+        <w:rPr>
+          <w:i/>
+        </w:rPr>
+        <w:br/>
+      </w:r>
+      <w:r>
+        <w:rPr>
+          <w:i/>
+        </w:rPr>
+        <w:t>Bilag</w:t>
+      </w:r>
+      <w:r>
+        <w:rPr>
+          <w:i/>
+        </w:rPr>
+        <w:tab/>
+        <w:t>Mødeindkaldelser</w:t>
+      </w:r>
+      <w:r>
+        <w:rPr>
+          <w:i/>
+        </w:rPr>
+        <w:tab/>
+      </w:r>
+      <w:r>
+        <w:rPr>
+          <w:i/>
+        </w:rPr>
+        <w:tab/>
+      </w:r>
+      <w:r>
+        <w:rPr>
+          <w:i/>
+        </w:rPr>
+        <w:tab/>
+      </w:r>
+      <w:r>
+        <w:rPr>
+          <w:i/>
+        </w:rPr>
+        <w:tab/>
+        <w:t>(Dokumentsamling</w:t>
+      </w:r>
+      <w:r>
+        <w:rPr>
+          <w:i/>
+        </w:rPr>
+        <w:t>)</w:t>
+      </w:r>
+      <w:r>
+        <w:rPr>
+          <w:i/>
+        </w:rPr>
+        <w:br/>
+        <w:t>Bilag</w:t>
+      </w:r>
+      <w:r>
+        <w:rPr>
+          <w:i/>
+        </w:rPr>
+        <w:tab/>
+        <w:t>Gruppem</w:t>
+      </w:r>
+      <w:r>
+        <w:rPr>
+          <w:i/>
+        </w:rPr>
+        <w:t>ødereferater</w:t>
+      </w:r>
+      <w:r>
+        <w:rPr>
+          <w:i/>
+        </w:rPr>
+        <w:tab/>
+      </w:r>
+      <w:r>
+        <w:rPr>
+          <w:i/>
+        </w:rPr>
+        <w:tab/>
+      </w:r>
+      <w:r>
+        <w:rPr>
+          <w:i/>
+        </w:rPr>
+        <w:tab/>
+      </w:r>
+      <w:r>
+        <w:rPr>
+          <w:i/>
+        </w:rPr>
+        <w:tab/>
+        <w:t>(Dokumentsamling</w:t>
+      </w:r>
+      <w:r>
+        <w:rPr>
+          <w:i/>
+        </w:rPr>
+        <w:t>)</w:t>
+      </w:r>
+      <w:r>
+        <w:rPr>
+          <w:i/>
+        </w:rPr>
+        <w:br/>
+        <w:t>Bilag</w:t>
+      </w:r>
+      <w:r>
+        <w:rPr>
+          <w:i/>
+        </w:rPr>
+        <w:tab/>
+        <w:t>Retrospektmødereferater</w:t>
+      </w:r>
+      <w:r>
+        <w:rPr>
+          <w:i/>
+        </w:rPr>
+        <w:tab/>
+      </w:r>
+      <w:r>
+        <w:rPr>
+          <w:i/>
+        </w:rPr>
+        <w:tab/>
+      </w:r>
+      <w:r>
+        <w:rPr>
+          <w:i/>
+        </w:rPr>
+        <w:tab/>
+      </w:r>
+      <w:r>
+        <w:rPr>
+          <w:i/>
+        </w:rPr>
+        <w:tab/>
+        <w:t>(</w:t>
+      </w:r>
+      <w:r>
+        <w:rPr>
+          <w:i/>
+        </w:rPr>
+        <w:t>Dokumentsamling</w:t>
+      </w:r>
+      <w:r>
+        <w:rPr>
+          <w:i/>
+        </w:rPr>
+        <w:t>)</w:t>
+      </w:r>
+      <w:r>
+        <w:rPr>
+          <w:i/>
+        </w:rPr>
+        <w:br/>
+        <w:t>Bilag</w:t>
+      </w:r>
+      <w:r>
+        <w:rPr>
+          <w:i/>
+        </w:rPr>
+        <w:tab/>
+      </w:r>
+      <w:proofErr w:type="spellStart"/>
+      <w:r>
+        <w:rPr>
+          <w:i/>
+        </w:rPr>
+        <w:t>Task</w:t>
+      </w:r>
+      <w:proofErr w:type="spellEnd"/>
+      <w:r>
+        <w:rPr>
+          <w:i/>
+        </w:rPr>
+        <w:t xml:space="preserve"> Board</w:t>
+      </w:r>
+      <w:r>
+        <w:rPr>
+          <w:i/>
+        </w:rPr>
+        <w:tab/>
+      </w:r>
+      <w:r>
+        <w:rPr>
+          <w:i/>
+        </w:rPr>
+        <w:tab/>
+      </w:r>
+      <w:r>
+        <w:rPr>
+          <w:i/>
+        </w:rPr>
+        <w:tab/>
+      </w:r>
+      <w:r>
+        <w:rPr>
+          <w:i/>
+        </w:rPr>
+        <w:tab/>
+      </w:r>
+      <w:r>
+        <w:rPr>
+          <w:i/>
+        </w:rPr>
+        <w:tab/>
+        <w:t>(</w:t>
+      </w:r>
+      <w:r>
+        <w:rPr>
+          <w:i/>
+        </w:rPr>
+        <w:t>Dokumentsamling</w:t>
+      </w:r>
+      <w:r>
+        <w:rPr>
+          <w:i/>
+        </w:rPr>
+        <w:t>)</w:t>
+      </w:r>
+      <w:r>
+        <w:rPr>
+          <w:i/>
+        </w:rPr>
+        <w:br/>
+      </w:r>
+      <w:r>
+        <w:rPr>
+          <w:i/>
+        </w:rPr>
+        <w:t>Bilag</w:t>
+      </w:r>
+      <w:r>
+        <w:rPr>
+          <w:i/>
+        </w:rPr>
+        <w:tab/>
+        <w:t>Tidsplaner</w:t>
+      </w:r>
+      <w:r>
+        <w:rPr>
+          <w:i/>
+        </w:rPr>
+        <w:tab/>
+      </w:r>
+      <w:r>
+        <w:rPr>
+          <w:i/>
+        </w:rPr>
+        <w:tab/>
+      </w:r>
+      <w:r>
+        <w:rPr>
+          <w:i/>
+        </w:rPr>
+        <w:tab/>
+      </w:r>
+      <w:r>
+        <w:rPr>
+          <w:i/>
+        </w:rPr>
+        <w:tab/>
+      </w:r>
+      <w:r>
+        <w:rPr>
+          <w:i/>
+        </w:rPr>
+        <w:tab/>
+        <w:t>(</w:t>
+      </w:r>
+      <w:r>
+        <w:rPr>
+          <w:i/>
+        </w:rPr>
+        <w:t>Dokumentsamling</w:t>
+      </w:r>
+      <w:r>
+        <w:rPr>
+          <w:i/>
+        </w:rPr>
+        <w:t>)</w:t>
+      </w:r>
+      <w:r>
+        <w:rPr>
+          <w:i/>
+        </w:rPr>
+        <w:t xml:space="preserve"> </w:t>
+      </w:r>
+      <w:r>
+        <w:rPr>
+          <w:i/>
+        </w:rPr>
+        <w:br/>
+        <w:t>Bilag</w:t>
+      </w:r>
+      <w:r>
+        <w:rPr>
+          <w:i/>
+        </w:rPr>
+        <w:tab/>
+        <w:t>Turnusordning</w:t>
+      </w:r>
+      <w:r>
+        <w:rPr>
+          <w:i/>
+        </w:rPr>
+        <w:tab/>
+      </w:r>
+      <w:r>
+        <w:rPr>
+          <w:i/>
+        </w:rPr>
+        <w:t>.pdf</w:t>
+      </w:r>
+      <w:r>
+        <w:rPr>
+          <w:i/>
+        </w:rPr>
+        <w:tab/>
+      </w:r>
+      <w:r>
+        <w:rPr>
+          <w:i/>
+        </w:rPr>
+        <w:tab/>
+      </w:r>
+      <w:r>
+        <w:rPr>
+          <w:i/>
+        </w:rPr>
+        <w:tab/>
+      </w:r>
+      <w:r>
+        <w:rPr>
+          <w:i/>
+        </w:rPr>
+        <w:tab/>
+        <w:t>(</w:t>
+      </w:r>
+      <w:r>
+        <w:rPr>
+          <w:i/>
+        </w:rPr>
+        <w:t>Dokument</w:t>
+      </w:r>
       <w:bookmarkStart w:id="0" w:name="_GoBack"/>
       <w:bookmarkEnd w:id="0"/>
+      <w:r>
+        <w:rPr>
+          <w:i/>
+        </w:rPr>
+        <w:t>)</w:t>
+      </w:r>
+      <w:r>
+        <w:rPr>
+          <w:i/>
+        </w:rPr>
+        <w:br/>
+        <w:t>Bilag</w:t>
+      </w:r>
+      <w:r>
+        <w:rPr>
+          <w:i/>
+        </w:rPr>
+        <w:tab/>
+        <w:t>Git_log.pdf</w:t>
+      </w:r>
+      <w:r>
+        <w:rPr>
+          <w:i/>
+        </w:rPr>
+        <w:tab/>
+      </w:r>
+      <w:r>
+        <w:rPr>
+          <w:i/>
+        </w:rPr>
+        <w:tab/>
+      </w:r>
+      <w:r>
+        <w:rPr>
+          <w:i/>
+        </w:rPr>
+        <w:tab/>
+      </w:r>
+      <w:r>
+        <w:rPr>
+          <w:i/>
+        </w:rPr>
+        <w:tab/>
+      </w:r>
+      <w:r>
+        <w:rPr>
+          <w:i/>
+        </w:rPr>
+        <w:tab/>
+        <w:t>(Dokument)</w:t>
+      </w:r>
     </w:p>
     <w:sectPr>
       <w:pgSz w:w="11906" w:h="16838"/>

</xml_diff>

<commit_message>
Opdateret bilagsliste med Doxygen-kodedokumentation
</commit_message>
<xml_diff>
--- a/Rapport og projektdokumentation/Rapport/19) Bilag.docx
+++ b/Rapport og projektdokumentation/Rapport/19) Bilag.docx
@@ -181,125 +181,164 @@
         <w:tab/>
         <w:t>(Dokumentsamling)</w:t>
       </w:r>
+      <w:r>
+        <w:rPr>
+          <w:i/>
+        </w:rPr>
+        <w:br/>
+        <w:t>Bilag</w:t>
+      </w:r>
+      <w:r>
+        <w:rPr>
+          <w:i/>
+        </w:rPr>
+        <w:tab/>
+        <w:t>Hovedmenu_udkast.jpg</w:t>
+      </w:r>
+      <w:r>
+        <w:rPr>
+          <w:i/>
+        </w:rPr>
+        <w:tab/>
+      </w:r>
+      <w:r>
+        <w:rPr>
+          <w:i/>
+        </w:rPr>
+        <w:tab/>
+      </w:r>
+      <w:r>
+        <w:rPr>
+          <w:i/>
+        </w:rPr>
+        <w:tab/>
+      </w:r>
+      <w:r>
+        <w:rPr>
+          <w:i/>
+        </w:rPr>
+        <w:tab/>
+        <w:t>(Billede)</w:t>
+      </w:r>
+      <w:r>
+        <w:rPr>
+          <w:i/>
+        </w:rPr>
+        <w:br/>
+        <w:t>Bilag</w:t>
+      </w:r>
+      <w:r>
+        <w:rPr>
+          <w:i/>
+        </w:rPr>
+        <w:tab/>
+        <w:t>Se_varer_udkast.jpg</w:t>
+      </w:r>
+      <w:r>
+        <w:rPr>
+          <w:i/>
+        </w:rPr>
+        <w:tab/>
+      </w:r>
+      <w:r>
+        <w:rPr>
+          <w:i/>
+        </w:rPr>
+        <w:tab/>
+      </w:r>
+      <w:r>
+        <w:rPr>
+          <w:i/>
+        </w:rPr>
+        <w:tab/>
+      </w:r>
+      <w:r>
+        <w:rPr>
+          <w:i/>
+        </w:rPr>
+        <w:tab/>
+        <w:t>(Billede)</w:t>
+      </w:r>
+      <w:r>
+        <w:rPr>
+          <w:i/>
+        </w:rPr>
+        <w:br/>
+        <w:t>Bilag</w:t>
+      </w:r>
+      <w:r>
+        <w:rPr>
+          <w:i/>
+        </w:rPr>
+        <w:tab/>
+        <w:t>Tilføj_vare_udkast.jpg</w:t>
+      </w:r>
+      <w:r>
+        <w:rPr>
+          <w:i/>
+        </w:rPr>
+        <w:tab/>
+      </w:r>
+      <w:r>
+        <w:rPr>
+          <w:i/>
+        </w:rPr>
+        <w:tab/>
+      </w:r>
+      <w:r>
+        <w:rPr>
+          <w:i/>
+        </w:rPr>
+        <w:tab/>
+      </w:r>
+      <w:r>
+        <w:rPr>
+          <w:i/>
+        </w:rPr>
+        <w:tab/>
+        <w:t>(Billede)</w:t>
+      </w:r>
+      <w:r>
+        <w:rPr>
+          <w:i/>
+        </w:rPr>
+        <w:br/>
+        <w:t>Bilag</w:t>
+      </w:r>
+      <w:r>
+        <w:rPr>
+          <w:i/>
+        </w:rPr>
+        <w:tab/>
+        <w:t>Kodedokumentation</w:t>
+      </w:r>
+      <w:r>
+        <w:rPr>
+          <w:i/>
+        </w:rPr>
+        <w:tab/>
+      </w:r>
+      <w:r>
+        <w:rPr>
+          <w:i/>
+        </w:rPr>
+        <w:tab/>
+      </w:r>
+      <w:r>
+        <w:rPr>
+          <w:i/>
+        </w:rPr>
+        <w:tab/>
+      </w:r>
+      <w:r>
+        <w:rPr>
+          <w:i/>
+        </w:rPr>
+        <w:tab/>
+        <w:t>(Doxygen HTML)</w:t>
+      </w:r>
       <w:bookmarkStart w:id="0" w:name="_GoBack"/>
       <w:bookmarkEnd w:id="0"/>
-      <w:r>
-        <w:rPr>
-          <w:i/>
-        </w:rPr>
-        <w:br/>
-        <w:t>Bilag</w:t>
-      </w:r>
-      <w:r>
-        <w:rPr>
-          <w:i/>
-        </w:rPr>
-        <w:tab/>
-        <w:t>Hovedmenu_udkast.jpg</w:t>
-      </w:r>
-      <w:r>
-        <w:rPr>
-          <w:i/>
-        </w:rPr>
-        <w:tab/>
-      </w:r>
-      <w:r>
-        <w:rPr>
-          <w:i/>
-        </w:rPr>
-        <w:tab/>
-      </w:r>
-      <w:r>
-        <w:rPr>
-          <w:i/>
-        </w:rPr>
-        <w:tab/>
-      </w:r>
-      <w:r>
-        <w:rPr>
-          <w:i/>
-        </w:rPr>
-        <w:tab/>
-        <w:t>(Billede)</w:t>
-      </w:r>
-      <w:r>
-        <w:rPr>
-          <w:i/>
-        </w:rPr>
-        <w:br/>
-        <w:t>Bilag</w:t>
-      </w:r>
-      <w:r>
-        <w:rPr>
-          <w:i/>
-        </w:rPr>
-        <w:tab/>
-        <w:t>Se_varer_udkast.jpg</w:t>
-      </w:r>
-      <w:r>
-        <w:rPr>
-          <w:i/>
-        </w:rPr>
-        <w:tab/>
-      </w:r>
-      <w:r>
-        <w:rPr>
-          <w:i/>
-        </w:rPr>
-        <w:tab/>
-      </w:r>
-      <w:r>
-        <w:rPr>
-          <w:i/>
-        </w:rPr>
-        <w:tab/>
-      </w:r>
-      <w:r>
-        <w:rPr>
-          <w:i/>
-        </w:rPr>
-        <w:tab/>
-        <w:t>(Billede)</w:t>
-      </w:r>
-      <w:r>
-        <w:rPr>
-          <w:i/>
-        </w:rPr>
-        <w:br/>
-        <w:t>Bilag</w:t>
-      </w:r>
-      <w:r>
-        <w:rPr>
-          <w:i/>
-        </w:rPr>
-        <w:tab/>
-        <w:t>Tilføj_vare_udkast.jpg</w:t>
-      </w:r>
-      <w:r>
-        <w:rPr>
-          <w:i/>
-        </w:rPr>
-        <w:tab/>
-      </w:r>
-      <w:r>
-        <w:rPr>
-          <w:i/>
-        </w:rPr>
-        <w:tab/>
-      </w:r>
-      <w:r>
-        <w:rPr>
-          <w:i/>
-        </w:rPr>
-        <w:tab/>
-      </w:r>
-      <w:r>
-        <w:rPr>
-          <w:i/>
-        </w:rPr>
-        <w:tab/>
-        <w:t>(Billede)</w:t>
-      </w:r>
       <w:r>
         <w:rPr>
           <w:i/>

</xml_diff>

<commit_message>
Tilføjet kode til bilag, og delt kodedokumentationen op i to (FridgeApp og WebApp)
</commit_message>
<xml_diff>
--- a/Rapport og projektdokumentation/Rapport/19) Bilag.docx
+++ b/Rapport og projektdokumentation/Rapport/19) Bilag.docx
@@ -302,43 +302,190 @@
         <w:rPr>
           <w:i/>
         </w:rPr>
-        <w:br/>
-        <w:t>Bilag</w:t>
-      </w:r>
-      <w:r>
-        <w:rPr>
-          <w:i/>
-        </w:rPr>
-        <w:tab/>
-        <w:t>Kodedokumentation</w:t>
-      </w:r>
-      <w:r>
-        <w:rPr>
-          <w:i/>
-        </w:rPr>
-        <w:tab/>
-      </w:r>
-      <w:r>
-        <w:rPr>
-          <w:i/>
-        </w:rPr>
-        <w:tab/>
-      </w:r>
-      <w:r>
-        <w:rPr>
-          <w:i/>
-        </w:rPr>
-        <w:tab/>
-      </w:r>
-      <w:r>
-        <w:rPr>
-          <w:i/>
-        </w:rPr>
-        <w:tab/>
-        <w:t>(Doxygen HTML)</w:t>
+        <w:t xml:space="preserve"> </w:t>
+      </w:r>
+      <w:r>
+        <w:rPr>
+          <w:i/>
+        </w:rPr>
+        <w:br/>
+        <w:t>Bilag</w:t>
+      </w:r>
+      <w:r>
+        <w:rPr>
+          <w:i/>
+        </w:rPr>
+        <w:tab/>
+        <w:t>Kode_FridgeApp</w:t>
+      </w:r>
+      <w:r>
+        <w:rPr>
+          <w:i/>
+        </w:rPr>
+        <w:tab/>
+      </w:r>
+      <w:r>
+        <w:rPr>
+          <w:i/>
+        </w:rPr>
+        <w:tab/>
+      </w:r>
+      <w:r>
+        <w:rPr>
+          <w:i/>
+        </w:rPr>
+        <w:tab/>
+      </w:r>
+      <w:r>
+        <w:rPr>
+          <w:i/>
+        </w:rPr>
+        <w:tab/>
+        <w:t>(VS2013 solution)</w:t>
+      </w:r>
+      <w:r>
+        <w:rPr>
+          <w:i/>
+        </w:rPr>
+        <w:t xml:space="preserve"> </w:t>
+      </w:r>
+      <w:r>
+        <w:rPr>
+          <w:i/>
+        </w:rPr>
+        <w:br/>
+        <w:t>Bilag</w:t>
+      </w:r>
+      <w:r>
+        <w:rPr>
+          <w:i/>
+        </w:rPr>
+        <w:tab/>
+        <w:t>Kode_</w:t>
+      </w:r>
+      <w:r>
+        <w:rPr>
+          <w:i/>
+        </w:rPr>
+        <w:t>Web</w:t>
       </w:r>
       <w:bookmarkStart w:id="0" w:name="_GoBack"/>
       <w:bookmarkEnd w:id="0"/>
+      <w:r>
+        <w:rPr>
+          <w:i/>
+        </w:rPr>
+        <w:t>App</w:t>
+      </w:r>
+      <w:r>
+        <w:rPr>
+          <w:i/>
+        </w:rPr>
+        <w:tab/>
+      </w:r>
+      <w:r>
+        <w:rPr>
+          <w:i/>
+        </w:rPr>
+        <w:tab/>
+      </w:r>
+      <w:r>
+        <w:rPr>
+          <w:i/>
+        </w:rPr>
+        <w:tab/>
+      </w:r>
+      <w:r>
+        <w:rPr>
+          <w:i/>
+        </w:rPr>
+        <w:tab/>
+        <w:t>(VS2013 solution)</w:t>
+      </w:r>
+      <w:r>
+        <w:rPr>
+          <w:i/>
+        </w:rPr>
+        <w:br/>
+        <w:t>Bilag</w:t>
+      </w:r>
+      <w:r>
+        <w:rPr>
+          <w:i/>
+        </w:rPr>
+        <w:tab/>
+        <w:t>Kodedokumentation_FrigeApp</w:t>
+      </w:r>
+      <w:r>
+        <w:rPr>
+          <w:i/>
+        </w:rPr>
+        <w:tab/>
+      </w:r>
+      <w:r>
+        <w:rPr>
+          <w:i/>
+        </w:rPr>
+        <w:tab/>
+      </w:r>
+      <w:r>
+        <w:rPr>
+          <w:i/>
+        </w:rPr>
+        <w:tab/>
+        <w:t>(Doxygen HTML)</w:t>
+      </w:r>
+      <w:r>
+        <w:rPr>
+          <w:i/>
+        </w:rPr>
+        <w:t xml:space="preserve"> </w:t>
+      </w:r>
+      <w:r>
+        <w:rPr>
+          <w:i/>
+        </w:rPr>
+        <w:br/>
+        <w:t>Bilag</w:t>
+      </w:r>
+      <w:r>
+        <w:rPr>
+          <w:i/>
+        </w:rPr>
+        <w:tab/>
+        <w:t>Kodedokumentation_</w:t>
+      </w:r>
+      <w:r>
+        <w:rPr>
+          <w:i/>
+        </w:rPr>
+        <w:t>Web</w:t>
+      </w:r>
+      <w:r>
+        <w:rPr>
+          <w:i/>
+        </w:rPr>
+        <w:t>App</w:t>
+      </w:r>
+      <w:r>
+        <w:rPr>
+          <w:i/>
+        </w:rPr>
+        <w:tab/>
+      </w:r>
+      <w:r>
+        <w:rPr>
+          <w:i/>
+        </w:rPr>
+        <w:tab/>
+      </w:r>
+      <w:r>
+        <w:rPr>
+          <w:i/>
+        </w:rPr>
+        <w:tab/>
+        <w:t>(Doxygen HTML)</w:t>
+      </w:r>
       <w:r>
         <w:rPr>
           <w:i/>

</xml_diff>